<commit_message>
U5_PROYECTO TERMINADO DE REDES NEURONALES
</commit_message>
<xml_diff>
--- a/PROYECTO FINAL DE REDES NEURONALES.docx
+++ b/PROYECTO FINAL DE REDES NEURONALES.docx
@@ -4693,6 +4693,7 @@
         <w:autoSpaceDE/>
         <w:autoSpaceDN/>
         <w:spacing w:before="100" w:beforeAutospacing="1" w:after="100" w:afterAutospacing="1"/>
+        <w:jc w:val="center"/>
         <w:rPr>
           <w:rFonts w:ascii="Helvetica" w:eastAsia="Times New Roman" w:hAnsi="Helvetica" w:cs="Helvetica"/>
           <w:color w:val="000000"/>
@@ -5441,16 +5442,16 @@
         </w:rPr>
         <w:fldChar w:fldCharType="separate"/>
       </w:r>
+      <w:r>
+        <w:rPr>
+          <w:rFonts w:eastAsia="Times New Roman"/>
+          <w:sz w:val="24"/>
+          <w:szCs w:val="24"/>
+          <w:lang w:val="es-MX" w:eastAsia="es-MX" w:bidi="ar-SA"/>
+        </w:rPr>
+        <w:t>Slack</w:t>
+      </w:r>
       <w:proofErr w:type="spellEnd"/>
-      <w:r>
-        <w:rPr>
-          <w:rFonts w:eastAsia="Times New Roman"/>
-          <w:sz w:val="24"/>
-          <w:szCs w:val="24"/>
-          <w:lang w:val="es-MX" w:eastAsia="es-MX" w:bidi="ar-SA"/>
-        </w:rPr>
-        <w:t>Slack</w:t>
-      </w:r>
       <w:r>
         <w:rPr>
           <w:rFonts w:eastAsia="Times New Roman"/>
@@ -5675,6 +5676,15 @@
         </w:rPr>
         <w:fldChar w:fldCharType="separate"/>
       </w:r>
+      <w:r>
+        <w:rPr>
+          <w:rFonts w:eastAsia="Times New Roman"/>
+          <w:sz w:val="24"/>
+          <w:szCs w:val="24"/>
+          <w:lang w:val="es-MX" w:eastAsia="es-MX" w:bidi="ar-SA"/>
+        </w:rPr>
+        <w:t>Graphics</w:t>
+      </w:r>
       <w:proofErr w:type="spellEnd"/>
       <w:r>
         <w:rPr>
@@ -5683,7 +5693,27 @@
           <w:szCs w:val="24"/>
           <w:lang w:val="es-MX" w:eastAsia="es-MX" w:bidi="ar-SA"/>
         </w:rPr>
-        <w:t>Graphics Processing Units (GPU)</w:t>
+        <w:t xml:space="preserve"> Processing </w:t>
+      </w:r>
+      <w:proofErr w:type="spellStart"/>
+      <w:r>
+        <w:rPr>
+          <w:rFonts w:eastAsia="Times New Roman"/>
+          <w:sz w:val="24"/>
+          <w:szCs w:val="24"/>
+          <w:lang w:val="es-MX" w:eastAsia="es-MX" w:bidi="ar-SA"/>
+        </w:rPr>
+        <w:t>Units</w:t>
+      </w:r>
+      <w:proofErr w:type="spellEnd"/>
+      <w:r>
+        <w:rPr>
+          <w:rFonts w:eastAsia="Times New Roman"/>
+          <w:sz w:val="24"/>
+          <w:szCs w:val="24"/>
+          <w:lang w:val="es-MX" w:eastAsia="es-MX" w:bidi="ar-SA"/>
+        </w:rPr>
+        <w:t xml:space="preserve"> (GPU)</w:t>
       </w:r>
       <w:r>
         <w:rPr>
@@ -6314,16 +6344,16 @@
         </w:rPr>
         <w:fldChar w:fldCharType="separate"/>
       </w:r>
+      <w:r>
+        <w:rPr>
+          <w:rFonts w:ascii="Arial" w:eastAsia="Times New Roman" w:hAnsi="Arial" w:cs="Arial"/>
+          <w:sz w:val="24"/>
+          <w:szCs w:val="24"/>
+          <w:lang w:val="es-MX" w:eastAsia="es-MX" w:bidi="ar-SA"/>
+        </w:rPr>
+        <w:t>conda</w:t>
+      </w:r>
       <w:proofErr w:type="spellEnd"/>
-      <w:r>
-        <w:rPr>
-          <w:rFonts w:ascii="Arial" w:eastAsia="Times New Roman" w:hAnsi="Arial" w:cs="Arial"/>
-          <w:sz w:val="24"/>
-          <w:szCs w:val="24"/>
-          <w:lang w:val="es-MX" w:eastAsia="es-MX" w:bidi="ar-SA"/>
-        </w:rPr>
-        <w:t>conda</w:t>
-      </w:r>
       <w:r>
         <w:rPr>
           <w:rFonts w:ascii="Arial" w:eastAsia="Times New Roman" w:hAnsi="Arial" w:cs="Arial"/>
@@ -8362,6 +8392,7 @@
         <w:autoSpaceDE/>
         <w:autoSpaceDN/>
         <w:spacing w:before="100" w:beforeAutospacing="1" w:after="100" w:afterAutospacing="1" w:line="360" w:lineRule="auto"/>
+        <w:jc w:val="both"/>
         <w:rPr>
           <w:rFonts w:ascii="Arial" w:eastAsia="Arial" w:hAnsi="Arial" w:cs="Arial"/>
           <w:sz w:val="24"/>
@@ -8437,6 +8468,7 @@
         <w:autoSpaceDE/>
         <w:autoSpaceDN/>
         <w:spacing w:before="100" w:beforeAutospacing="1" w:after="100" w:afterAutospacing="1"/>
+        <w:jc w:val="center"/>
         <w:rPr>
           <w:rFonts w:ascii="Helvetica" w:eastAsia="Times New Roman" w:hAnsi="Helvetica" w:cs="Helvetica"/>
           <w:color w:val="000000"/>
@@ -8564,6 +8596,7 @@
         <w:autoSpaceDE/>
         <w:autoSpaceDN/>
         <w:spacing w:before="100" w:beforeAutospacing="1" w:after="100" w:afterAutospacing="1"/>
+        <w:jc w:val="center"/>
         <w:rPr>
           <w:rFonts w:ascii="Arial" w:eastAsia="Arial" w:hAnsi="Arial" w:cs="Arial"/>
           <w:b/>
@@ -8629,6 +8662,7 @@
         <w:autoSpaceDE/>
         <w:autoSpaceDN/>
         <w:spacing w:before="100" w:beforeAutospacing="1" w:after="100" w:afterAutospacing="1"/>
+        <w:jc w:val="center"/>
         <w:rPr>
           <w:rFonts w:ascii="Arial" w:eastAsia="Arial" w:hAnsi="Arial" w:cs="Arial"/>
           <w:b/>
@@ -8923,6 +8957,7 @@
         <w:autoSpaceDE/>
         <w:autoSpaceDN/>
         <w:spacing w:before="100" w:beforeAutospacing="1" w:after="100" w:afterAutospacing="1"/>
+        <w:jc w:val="both"/>
         <w:rPr>
           <w:rFonts w:ascii="Helvetica" w:eastAsia="Times New Roman" w:hAnsi="Helvetica" w:cs="Helvetica"/>
           <w:color w:val="000000"/>
@@ -9012,6 +9047,7 @@
         <w:autoSpaceDE/>
         <w:autoSpaceDN/>
         <w:spacing w:before="100" w:beforeAutospacing="1" w:after="100" w:afterAutospacing="1"/>
+        <w:jc w:val="center"/>
         <w:rPr>
           <w:rFonts w:ascii="Helvetica" w:eastAsia="Times New Roman" w:hAnsi="Helvetica" w:cs="Helvetica"/>
           <w:color w:val="000000"/>
@@ -9140,6 +9176,7 @@
         <w:autoSpaceDE/>
         <w:autoSpaceDN/>
         <w:spacing w:before="100" w:beforeAutospacing="1" w:after="100" w:afterAutospacing="1"/>
+        <w:jc w:val="center"/>
         <w:rPr>
           <w:rFonts w:ascii="Helvetica" w:eastAsia="Times New Roman" w:hAnsi="Helvetica" w:cs="Helvetica"/>
           <w:color w:val="000000"/>
@@ -9203,6 +9240,7 @@
         <w:autoSpaceDE/>
         <w:autoSpaceDN/>
         <w:spacing w:before="100" w:beforeAutospacing="1" w:after="100" w:afterAutospacing="1"/>
+        <w:jc w:val="center"/>
         <w:rPr>
           <w:rFonts w:ascii="Helvetica" w:eastAsia="Times New Roman" w:hAnsi="Helvetica" w:cs="Helvetica"/>
           <w:color w:val="000000"/>
@@ -9293,6 +9331,7 @@
         <w:autoSpaceDE/>
         <w:autoSpaceDN/>
         <w:spacing w:before="100" w:beforeAutospacing="1" w:after="100" w:afterAutospacing="1"/>
+        <w:jc w:val="both"/>
         <w:rPr>
           <w:rFonts w:ascii="Helvetica" w:eastAsia="Times New Roman" w:hAnsi="Helvetica" w:cs="Helvetica"/>
           <w:color w:val="000000"/>
@@ -9468,6 +9507,7 @@
         <w:autoSpaceDE/>
         <w:autoSpaceDN/>
         <w:spacing w:before="100" w:beforeAutospacing="1" w:after="100" w:afterAutospacing="1"/>
+        <w:jc w:val="both"/>
         <w:rPr>
           <w:rFonts w:ascii="Arial" w:eastAsia="Arial" w:hAnsi="Arial" w:cs="Arial"/>
           <w:b/>
@@ -9494,6 +9534,7 @@
         <w:autoSpaceDE/>
         <w:autoSpaceDN/>
         <w:spacing w:after="160" w:line="259" w:lineRule="auto"/>
+        <w:jc w:val="center"/>
         <w:rPr>
           <w:rFonts w:ascii="Arial" w:eastAsia="Arial" w:hAnsi="Arial" w:cs="Arial"/>
           <w:b/>
@@ -9557,6 +9598,7 @@
         <w:autoSpaceDE/>
         <w:autoSpaceDN/>
         <w:spacing w:after="160" w:line="259" w:lineRule="auto"/>
+        <w:jc w:val="center"/>
         <w:rPr>
           <w:rFonts w:ascii="Arial" w:eastAsia="Arial" w:hAnsi="Arial" w:cs="Arial"/>
           <w:b/>
@@ -9641,6 +9683,7 @@
         <w:autoSpaceDE/>
         <w:autoSpaceDN/>
         <w:spacing w:after="160" w:line="259" w:lineRule="auto"/>
+        <w:jc w:val="center"/>
         <w:rPr>
           <w:rFonts w:ascii="Arial" w:eastAsia="Arial" w:hAnsi="Arial" w:cs="Arial"/>
           <w:b/>
@@ -9833,6 +9876,7 @@
         <w:autoSpaceDE/>
         <w:autoSpaceDN/>
         <w:spacing w:after="160" w:line="259" w:lineRule="auto"/>
+        <w:jc w:val="center"/>
         <w:rPr>
           <w:rFonts w:ascii="Arial" w:eastAsia="Arial" w:hAnsi="Arial" w:cs="Arial"/>
           <w:b/>
@@ -9896,6 +9940,7 @@
         <w:autoSpaceDE/>
         <w:autoSpaceDN/>
         <w:spacing w:after="160" w:line="259" w:lineRule="auto"/>
+        <w:jc w:val="center"/>
         <w:rPr>
           <w:rFonts w:ascii="Arial" w:eastAsia="Arial" w:hAnsi="Arial" w:cs="Arial"/>
           <w:b/>
@@ -10107,7 +10152,27 @@
           <w:szCs w:val="24"/>
           <w:lang w:val="es-MX"/>
         </w:rPr>
-        <w:t xml:space="preserve">Podemos apreciar que, pese a que el modelo no se entrenó lo suficiente con 50 épocas, pero  mejoro con respecto a los predecesores entrenamientos si llego a darnos resultados acercados a los que esperábamos, lo comprobamos con los primeros dos pacientes al primero de ellos le dimos 60 años y le adjuntamos que padece varios tipos de enfermedades en su organismo, y al segundo fue un caso similar, pero le dimos 82 años de edad, podemos ver qué al primero le dio el 36% de riesgo de muerte por contraer el COVID-19 y al segundo por su edad un 35% de riesgo siendo el más alto de la lista  </w:t>
+        <w:t>Podemos apreciar que, pese a que el modelo no se entrenó lo suficiente con 50 épocas, pero  mejoro con respecto a los predecesores entrenamientos si llego a darnos resultados acercados a los que esperábamos, lo comprobamos con los primeros dos pacientes al primero de ellos le dimos 60 años y le adjuntamos que padece varios tipos de enfermedades en su organismo, y al segundo fue un caso similar, pero le dimos 82 años de edad, podemos ver qué al primero le dio el 36% de riesgo de muerte por contraer el COVID-19 y al segundo por su edad un 35% de riesgo siendo el más alto de la lista</w:t>
+      </w:r>
+      <w:r>
+        <w:rPr>
+          <w:rFonts w:ascii="Arial" w:eastAsia="Arial" w:hAnsi="Arial" w:cs="Arial"/>
+          <w:bCs/>
+          <w:sz w:val="24"/>
+          <w:szCs w:val="24"/>
+          <w:lang w:val="es-MX"/>
+        </w:rPr>
+        <w:t>.</w:t>
+      </w:r>
+      <w:r>
+        <w:rPr>
+          <w:rFonts w:ascii="Arial" w:eastAsia="Arial" w:hAnsi="Arial" w:cs="Arial"/>
+          <w:bCs/>
+          <w:sz w:val="24"/>
+          <w:szCs w:val="24"/>
+          <w:lang w:val="es-MX"/>
+        </w:rPr>
+        <w:t xml:space="preserve">  </w:t>
       </w:r>
     </w:p>
     <w:p>
@@ -10145,6 +10210,7 @@
         <w:autoSpaceDE/>
         <w:autoSpaceDN/>
         <w:spacing w:before="100" w:beforeAutospacing="1" w:after="100" w:afterAutospacing="1"/>
+        <w:jc w:val="both"/>
         <w:rPr>
           <w:rFonts w:ascii="Helvetica" w:eastAsia="Times New Roman" w:hAnsi="Helvetica" w:cs="Helvetica"/>
           <w:color w:val="000000"/>
@@ -10171,6 +10237,7 @@
         <w:autoSpaceDE/>
         <w:autoSpaceDN/>
         <w:spacing w:before="100" w:beforeAutospacing="1" w:after="100" w:afterAutospacing="1"/>
+        <w:jc w:val="center"/>
         <w:rPr>
           <w:rFonts w:ascii="Arial" w:eastAsia="Arial" w:hAnsi="Arial" w:cs="Arial"/>
           <w:b/>
@@ -10239,6 +10306,7 @@
         <w:autoSpaceDE/>
         <w:autoSpaceDN/>
         <w:spacing w:before="100" w:beforeAutospacing="1" w:after="100" w:afterAutospacing="1"/>
+        <w:jc w:val="center"/>
         <w:rPr>
           <w:rFonts w:ascii="Arial" w:eastAsia="Arial" w:hAnsi="Arial" w:cs="Arial"/>
           <w:b/>
@@ -10304,6 +10372,7 @@
         <w:autoSpaceDE/>
         <w:autoSpaceDN/>
         <w:spacing w:before="100" w:beforeAutospacing="1" w:after="100" w:afterAutospacing="1"/>
+        <w:jc w:val="center"/>
         <w:rPr>
           <w:rFonts w:ascii="Helvetica" w:eastAsia="Times New Roman" w:hAnsi="Helvetica" w:cs="Helvetica"/>
           <w:color w:val="000000"/>
@@ -10367,6 +10436,7 @@
         <w:autoSpaceDE/>
         <w:autoSpaceDN/>
         <w:spacing w:before="100" w:beforeAutospacing="1" w:after="100" w:afterAutospacing="1"/>
+        <w:jc w:val="center"/>
         <w:rPr>
           <w:rFonts w:ascii="Helvetica" w:eastAsia="Times New Roman" w:hAnsi="Helvetica" w:cs="Helvetica"/>
           <w:color w:val="000000"/>
@@ -10430,6 +10500,7 @@
         <w:autoSpaceDE/>
         <w:autoSpaceDN/>
         <w:spacing w:before="100" w:beforeAutospacing="1" w:after="100" w:afterAutospacing="1"/>
+        <w:jc w:val="center"/>
         <w:rPr>
           <w:rFonts w:ascii="Helvetica" w:eastAsia="Times New Roman" w:hAnsi="Helvetica" w:cs="Helvetica"/>
           <w:color w:val="000000"/>
@@ -10494,6 +10565,7 @@
         <w:autoSpaceDE/>
         <w:autoSpaceDN/>
         <w:spacing w:before="100" w:beforeAutospacing="1" w:after="100" w:afterAutospacing="1"/>
+        <w:jc w:val="center"/>
         <w:rPr>
           <w:rFonts w:ascii="Helvetica" w:eastAsia="Times New Roman" w:hAnsi="Helvetica" w:cs="Helvetica"/>
           <w:color w:val="000000"/>
@@ -10557,6 +10629,7 @@
         <w:autoSpaceDE/>
         <w:autoSpaceDN/>
         <w:spacing w:before="100" w:beforeAutospacing="1" w:after="100" w:afterAutospacing="1"/>
+        <w:jc w:val="center"/>
         <w:rPr>
           <w:rFonts w:ascii="Helvetica" w:eastAsia="Times New Roman" w:hAnsi="Helvetica" w:cs="Helvetica"/>
           <w:color w:val="000000"/>
@@ -10620,6 +10693,7 @@
         <w:autoSpaceDE/>
         <w:autoSpaceDN/>
         <w:spacing w:before="100" w:beforeAutospacing="1" w:after="100" w:afterAutospacing="1"/>
+        <w:jc w:val="center"/>
         <w:rPr>
           <w:rFonts w:ascii="Helvetica" w:eastAsia="Times New Roman" w:hAnsi="Helvetica" w:cs="Helvetica"/>
           <w:color w:val="000000"/>
@@ -10684,6 +10758,7 @@
         <w:autoSpaceDE/>
         <w:autoSpaceDN/>
         <w:spacing w:before="100" w:beforeAutospacing="1" w:after="100" w:afterAutospacing="1"/>
+        <w:jc w:val="center"/>
         <w:rPr>
           <w:rFonts w:ascii="Helvetica" w:eastAsia="Times New Roman" w:hAnsi="Helvetica" w:cs="Helvetica"/>
           <w:color w:val="000000"/>
@@ -10747,6 +10822,7 @@
         <w:autoSpaceDE/>
         <w:autoSpaceDN/>
         <w:spacing w:before="100" w:beforeAutospacing="1" w:after="100" w:afterAutospacing="1"/>
+        <w:jc w:val="center"/>
         <w:rPr>
           <w:rFonts w:ascii="Helvetica" w:eastAsia="Times New Roman" w:hAnsi="Helvetica" w:cs="Helvetica"/>
           <w:color w:val="000000"/>
@@ -10810,6 +10886,7 @@
         <w:autoSpaceDE/>
         <w:autoSpaceDN/>
         <w:spacing w:before="100" w:beforeAutospacing="1" w:after="100" w:afterAutospacing="1"/>
+        <w:jc w:val="center"/>
         <w:rPr>
           <w:rFonts w:ascii="Helvetica" w:eastAsia="Times New Roman" w:hAnsi="Helvetica" w:cs="Helvetica"/>
           <w:color w:val="000000"/>
@@ -10878,6 +10955,7 @@
         <w:autoSpaceDE/>
         <w:autoSpaceDN/>
         <w:spacing w:before="100" w:beforeAutospacing="1" w:after="100" w:afterAutospacing="1"/>
+        <w:jc w:val="center"/>
         <w:rPr>
           <w:rFonts w:ascii="Helvetica" w:eastAsia="Times New Roman" w:hAnsi="Helvetica" w:cs="Helvetica"/>
           <w:color w:val="000000"/>
@@ -10941,6 +11019,7 @@
         <w:autoSpaceDE/>
         <w:autoSpaceDN/>
         <w:spacing w:before="100" w:beforeAutospacing="1" w:after="100" w:afterAutospacing="1"/>
+        <w:jc w:val="center"/>
         <w:rPr>
           <w:rFonts w:ascii="Calibri" w:eastAsia="Calibri" w:hAnsi="Calibri" w:cs="Times New Roman"/>
           <w:noProof/>
@@ -10994,14 +11073,6 @@
           </wp:inline>
         </w:drawing>
       </w:r>
-      <w:r>
-        <w:rPr>
-          <w:rFonts w:ascii="Calibri" w:eastAsia="Calibri" w:hAnsi="Calibri" w:cs="Times New Roman"/>
-          <w:noProof/>
-          <w:lang w:val="es-MX" w:eastAsia="en-US" w:bidi="ar-SA"/>
-        </w:rPr>
-        <w:t xml:space="preserve"> </w:t>
-      </w:r>
     </w:p>
     <w:p>
       <w:pPr>
@@ -11010,6 +11081,7 @@
         <w:autoSpaceDE/>
         <w:autoSpaceDN/>
         <w:spacing w:before="100" w:beforeAutospacing="1" w:after="100" w:afterAutospacing="1"/>
+        <w:jc w:val="center"/>
         <w:rPr>
           <w:rFonts w:ascii="Helvetica" w:eastAsia="Times New Roman" w:hAnsi="Helvetica" w:cs="Helvetica"/>
           <w:color w:val="000000"/>
@@ -11074,6 +11146,7 @@
         <w:autoSpaceDE/>
         <w:autoSpaceDN/>
         <w:spacing w:before="100" w:beforeAutospacing="1" w:after="100" w:afterAutospacing="1"/>
+        <w:jc w:val="center"/>
         <w:rPr>
           <w:rFonts w:ascii="Helvetica" w:eastAsia="Times New Roman" w:hAnsi="Helvetica" w:cs="Helvetica"/>
           <w:color w:val="000000"/>
@@ -11141,6 +11214,7 @@
         <w:autoSpaceDE/>
         <w:autoSpaceDN/>
         <w:spacing w:before="100" w:beforeAutospacing="1" w:after="100" w:afterAutospacing="1"/>
+        <w:jc w:val="center"/>
         <w:rPr>
           <w:rFonts w:ascii="Helvetica" w:eastAsia="Times New Roman" w:hAnsi="Helvetica" w:cs="Helvetica"/>
           <w:color w:val="000000"/>
@@ -11204,6 +11278,7 @@
         <w:autoSpaceDE/>
         <w:autoSpaceDN/>
         <w:spacing w:before="100" w:beforeAutospacing="1" w:after="100" w:afterAutospacing="1"/>
+        <w:jc w:val="center"/>
         <w:rPr>
           <w:rFonts w:ascii="Helvetica" w:eastAsia="Times New Roman" w:hAnsi="Helvetica" w:cs="Helvetica"/>
           <w:color w:val="000000"/>
@@ -11458,6 +11533,8 @@
         <w:rPr>
           <w:rFonts w:ascii="Arial" w:eastAsia="Times New Roman" w:hAnsi="Arial" w:cs="Arial"/>
           <w:color w:val="000000"/>
+          <w:sz w:val="24"/>
+          <w:szCs w:val="24"/>
           <w:lang w:eastAsia="es-MX" w:bidi="ar-SA"/>
         </w:rPr>
       </w:pPr>
@@ -11465,6 +11542,8 @@
         <w:rPr>
           <w:rFonts w:ascii="Arial" w:eastAsia="Times New Roman" w:hAnsi="Arial" w:cs="Arial"/>
           <w:color w:val="000000"/>
+          <w:sz w:val="24"/>
+          <w:szCs w:val="24"/>
           <w:lang w:eastAsia="es-MX" w:bidi="ar-SA"/>
         </w:rPr>
         <w:lastRenderedPageBreak/>
@@ -11505,6 +11584,7 @@
         <w:autoSpaceDE/>
         <w:autoSpaceDN/>
         <w:spacing w:before="100" w:beforeAutospacing="1" w:after="100" w:afterAutospacing="1"/>
+        <w:jc w:val="center"/>
         <w:rPr>
           <w:rFonts w:ascii="Helvetica" w:eastAsia="Times New Roman" w:hAnsi="Helvetica" w:cs="Helvetica"/>
           <w:color w:val="000000"/>
@@ -11568,6 +11648,7 @@
         <w:autoSpaceDE/>
         <w:autoSpaceDN/>
         <w:spacing w:before="100" w:beforeAutospacing="1" w:after="100" w:afterAutospacing="1"/>
+        <w:jc w:val="center"/>
         <w:rPr>
           <w:rFonts w:ascii="Helvetica" w:eastAsia="Times New Roman" w:hAnsi="Helvetica" w:cs="Helvetica"/>
           <w:color w:val="000000"/>
@@ -11657,6 +11738,7 @@
         <w:autoSpaceDE/>
         <w:autoSpaceDN/>
         <w:spacing w:after="160" w:line="259" w:lineRule="auto"/>
+        <w:jc w:val="both"/>
         <w:rPr>
           <w:rFonts w:ascii="Arial" w:eastAsia="Arial" w:hAnsi="Arial" w:cs="Arial"/>
           <w:b/>
@@ -11765,7 +11847,27 @@
           <w:szCs w:val="24"/>
           <w:lang w:val="es-MX"/>
         </w:rPr>
-        <w:t>Podemos apreciar que el modelo mejoro considerablemente  y no dio resultados acercados a los que esperábamos, lo comprobamos con los primeros dos pacientes al primero de ellos le dimos 60 años y le adjuntamos que padece varios tipos de enfermedades en su organismo, y al segundo fue un caso similar, pero le dimos 82 años de edad, podemos ver qué al primero le dio el 47% de riesgo de muerte por contraer el COVID-19 y al segundo por su edad un 49% de riesgo siendo el más alto de la lista  .</w:t>
+        <w:t>Podemos apreciar que el modelo mejoro considerablemente y</w:t>
+      </w:r>
+      <w:r>
+        <w:rPr>
+          <w:rFonts w:ascii="Arial" w:eastAsia="Arial" w:hAnsi="Arial" w:cs="Arial"/>
+          <w:bCs/>
+          <w:sz w:val="24"/>
+          <w:szCs w:val="24"/>
+          <w:lang w:val="es-MX"/>
+        </w:rPr>
+        <w:t xml:space="preserve"> </w:t>
+      </w:r>
+      <w:r>
+        <w:rPr>
+          <w:rFonts w:ascii="Arial" w:eastAsia="Arial" w:hAnsi="Arial" w:cs="Arial"/>
+          <w:bCs/>
+          <w:sz w:val="24"/>
+          <w:szCs w:val="24"/>
+          <w:lang w:val="es-MX"/>
+        </w:rPr>
+        <w:t>no dio resultados acercados a los que esperábamos, lo comprobamos con los primeros dos pacientes al primero de ellos le dimos 60 años y le adjuntamos que padece varios tipos de enfermedades en su organismo, y al segundo fue un caso similar, pero le dimos 82 años de edad, podemos ver qué al primero le dio el 47% de riesgo de muerte por contraer el COVID-19 y al segundo por su edad un 49% de riesgo siendo el más alto de la lista.</w:t>
       </w:r>
     </w:p>
     <w:p>
@@ -11790,6 +11892,7 @@
         <w:autoSpaceDE/>
         <w:autoSpaceDN/>
         <w:spacing w:after="160" w:line="259" w:lineRule="auto"/>
+        <w:jc w:val="both"/>
         <w:rPr>
           <w:rFonts w:ascii="Arial" w:eastAsia="Arial" w:hAnsi="Arial" w:cs="Arial"/>
           <w:b/>
@@ -11818,6 +11921,7 @@
         <w:autoSpaceDE/>
         <w:autoSpaceDN/>
         <w:spacing w:after="160" w:line="259" w:lineRule="auto"/>
+        <w:jc w:val="center"/>
         <w:rPr>
           <w:rFonts w:ascii="Arial" w:eastAsia="Arial" w:hAnsi="Arial" w:cs="Arial"/>
           <w:b/>
@@ -11897,6 +12001,7 @@
         <w:autoSpaceDE/>
         <w:autoSpaceDN/>
         <w:spacing w:after="160" w:line="259" w:lineRule="auto"/>
+        <w:jc w:val="center"/>
         <w:rPr>
           <w:rFonts w:ascii="Arial" w:eastAsia="Arial" w:hAnsi="Arial" w:cs="Arial"/>
           <w:b/>
@@ -11987,6 +12092,7 @@
         <w:autoSpaceDE/>
         <w:autoSpaceDN/>
         <w:spacing w:after="160" w:line="259" w:lineRule="auto"/>
+        <w:jc w:val="both"/>
         <w:rPr>
           <w:rFonts w:ascii="Arial" w:eastAsia="Arial" w:hAnsi="Arial" w:cs="Arial"/>
           <w:b/>
@@ -12127,8 +12233,6 @@
         </w:rPr>
         <w:t>porcentaje</w:t>
       </w:r>
-      <w:bookmarkStart w:id="0" w:name="_GoBack"/>
-      <w:bookmarkEnd w:id="0"/>
       <w:r>
         <w:rPr>
           <w:rFonts w:ascii="Arial" w:eastAsia="Arial" w:hAnsi="Arial" w:cs="Arial"/>
@@ -12146,6 +12250,7 @@
         <w:autoSpaceDE/>
         <w:autoSpaceDN/>
         <w:spacing w:after="160" w:line="259" w:lineRule="auto"/>
+        <w:jc w:val="both"/>
         <w:rPr>
           <w:rFonts w:ascii="Arial" w:eastAsia="Arial" w:hAnsi="Arial" w:cs="Arial"/>
           <w:b/>
@@ -12174,6 +12279,7 @@
         <w:autoSpaceDE/>
         <w:autoSpaceDN/>
         <w:spacing w:after="160" w:line="259" w:lineRule="auto"/>
+        <w:jc w:val="center"/>
         <w:rPr>
           <w:rFonts w:ascii="Arial" w:eastAsia="Arial" w:hAnsi="Arial" w:cs="Arial"/>
           <w:b/>
@@ -12237,6 +12343,7 @@
         <w:autoSpaceDE/>
         <w:autoSpaceDN/>
         <w:spacing w:after="160" w:line="259" w:lineRule="auto"/>
+        <w:jc w:val="center"/>
         <w:rPr>
           <w:rFonts w:ascii="Arial" w:eastAsia="Arial" w:hAnsi="Arial" w:cs="Arial"/>
           <w:b/>
@@ -12327,6 +12434,7 @@
         <w:autoSpaceDE/>
         <w:autoSpaceDN/>
         <w:spacing w:after="160" w:line="259" w:lineRule="auto"/>
+        <w:jc w:val="both"/>
         <w:rPr>
           <w:rFonts w:ascii="Arial" w:eastAsia="Arial" w:hAnsi="Arial" w:cs="Arial"/>
           <w:b/>
@@ -12475,6 +12583,7 @@
         <w:autoSpaceDE/>
         <w:autoSpaceDN/>
         <w:spacing w:after="160" w:line="259" w:lineRule="auto"/>
+        <w:jc w:val="both"/>
         <w:rPr>
           <w:rFonts w:ascii="Arial" w:eastAsia="Arial" w:hAnsi="Arial" w:cs="Arial"/>
           <w:b/>
@@ -12502,6 +12611,7 @@
         <w:autoSpaceDE/>
         <w:autoSpaceDN/>
         <w:spacing w:after="160" w:line="259" w:lineRule="auto"/>
+        <w:jc w:val="center"/>
         <w:rPr>
           <w:rFonts w:ascii="Arial" w:eastAsia="Arial" w:hAnsi="Arial" w:cs="Arial"/>
           <w:b/>
@@ -12565,6 +12675,7 @@
         <w:autoSpaceDE/>
         <w:autoSpaceDN/>
         <w:spacing w:after="160" w:line="259" w:lineRule="auto"/>
+        <w:jc w:val="center"/>
         <w:rPr>
           <w:rFonts w:ascii="Arial" w:eastAsia="Arial" w:hAnsi="Arial" w:cs="Arial"/>
           <w:b/>
@@ -12655,6 +12766,7 @@
         <w:autoSpaceDE/>
         <w:autoSpaceDN/>
         <w:spacing w:after="160" w:line="259" w:lineRule="auto"/>
+        <w:jc w:val="both"/>
         <w:rPr>
           <w:rFonts w:ascii="Arial" w:eastAsia="Arial" w:hAnsi="Arial" w:cs="Arial"/>
           <w:b/>
@@ -12836,6 +12948,7 @@
         <w:autoSpaceDE/>
         <w:autoSpaceDN/>
         <w:spacing w:after="160" w:line="259" w:lineRule="auto"/>
+        <w:jc w:val="both"/>
         <w:rPr>
           <w:rFonts w:ascii="Arial" w:eastAsia="Arial" w:hAnsi="Arial" w:cs="Arial"/>
           <w:b/>
@@ -12864,6 +12977,7 @@
         <w:autoSpaceDE/>
         <w:autoSpaceDN/>
         <w:spacing w:after="160" w:line="259" w:lineRule="auto"/>
+        <w:jc w:val="center"/>
         <w:rPr>
           <w:rFonts w:ascii="Arial" w:eastAsia="Arial" w:hAnsi="Arial" w:cs="Arial"/>
           <w:b/>
@@ -12927,6 +13041,7 @@
         <w:autoSpaceDE/>
         <w:autoSpaceDN/>
         <w:spacing w:after="160" w:line="259" w:lineRule="auto"/>
+        <w:jc w:val="center"/>
         <w:rPr>
           <w:rFonts w:ascii="Arial" w:eastAsia="Arial" w:hAnsi="Arial" w:cs="Arial"/>
           <w:b/>
@@ -13017,6 +13132,7 @@
         <w:autoSpaceDE/>
         <w:autoSpaceDN/>
         <w:spacing w:after="160" w:line="259" w:lineRule="auto"/>
+        <w:jc w:val="both"/>
         <w:rPr>
           <w:rFonts w:ascii="Arial" w:eastAsia="Arial" w:hAnsi="Arial" w:cs="Arial"/>
           <w:b/>
@@ -13276,7 +13392,107 @@
           <w:szCs w:val="24"/>
           <w:lang w:val="es-MX"/>
         </w:rPr>
-        <w:t xml:space="preserve">Como conclusión podemos decir que, efectivamente, vivimos en una sociedad la cual día con día no está segura a fuera con el COVID-19 en las calles, notamos en la elaboración de este proyecto que los datos sobre casos de COVID-19 fueron de vital importancia para diagnosticar él comportamiento de los individuos que padezcan alguna enfermedad o de una edad avanzada puede correr alto riesgo de morir debido a contraer este virus, también comprobamos que lo que se dice de esta enfermedad sobre que los niños o personas de una edad muy joven son los menos afectados por contraer este virus, es por esto que debemos guardar la sana distancia para evitar la propagación de este virus ya que aunque a nosotros no nos afecte, a nuestros seres queridos de una edad adulta o que padezca de alguna enfermedad si podría afectarlos, la mejor manera en lo que se desarrollan y se aprueban las vacunas, es quedarse en casa. </w:t>
+        <w:t>Como conclusión podemos decir que, efectivamente, vivimos en una sociedad la cual día con día no está segura a fuera con el COVID-19 en las calles, notamos en la elaboración de este proyecto que los datos sobre casos de COVID-19 fueron de vital importancia para diagnosticar él comportamiento de los individuos que padezcan alguna enfermedad o</w:t>
+      </w:r>
+      <w:r>
+        <w:rPr>
+          <w:rFonts w:ascii="Arial" w:eastAsia="Arial" w:hAnsi="Arial" w:cs="Arial"/>
+          <w:bCs/>
+          <w:sz w:val="24"/>
+          <w:szCs w:val="24"/>
+          <w:lang w:val="es-MX"/>
+        </w:rPr>
+        <w:t xml:space="preserve"> que tengan</w:t>
+      </w:r>
+      <w:r>
+        <w:rPr>
+          <w:rFonts w:ascii="Arial" w:eastAsia="Arial" w:hAnsi="Arial" w:cs="Arial"/>
+          <w:bCs/>
+          <w:sz w:val="24"/>
+          <w:szCs w:val="24"/>
+          <w:lang w:val="es-MX"/>
+        </w:rPr>
+        <w:t xml:space="preserve"> una edad avanzada puede</w:t>
+      </w:r>
+      <w:r>
+        <w:rPr>
+          <w:rFonts w:ascii="Arial" w:eastAsia="Arial" w:hAnsi="Arial" w:cs="Arial"/>
+          <w:bCs/>
+          <w:sz w:val="24"/>
+          <w:szCs w:val="24"/>
+          <w:lang w:val="es-MX"/>
+        </w:rPr>
+        <w:t>n</w:t>
+      </w:r>
+      <w:r>
+        <w:rPr>
+          <w:rFonts w:ascii="Arial" w:eastAsia="Arial" w:hAnsi="Arial" w:cs="Arial"/>
+          <w:bCs/>
+          <w:sz w:val="24"/>
+          <w:szCs w:val="24"/>
+          <w:lang w:val="es-MX"/>
+        </w:rPr>
+        <w:t xml:space="preserve"> correr alto riesgo de morir debido a contraer este virus, también comprobamos que lo que se dice de esta enfermedad sobre que los niños o personas de una edad muy joven son los menos afectados por contraer este virus</w:t>
+      </w:r>
+      <w:r>
+        <w:rPr>
+          <w:rFonts w:ascii="Arial" w:eastAsia="Arial" w:hAnsi="Arial" w:cs="Arial"/>
+          <w:bCs/>
+          <w:sz w:val="24"/>
+          <w:szCs w:val="24"/>
+          <w:lang w:val="es-MX"/>
+        </w:rPr>
+        <w:t xml:space="preserve"> es verdad</w:t>
+      </w:r>
+      <w:r>
+        <w:rPr>
+          <w:rFonts w:ascii="Arial" w:eastAsia="Arial" w:hAnsi="Arial" w:cs="Arial"/>
+          <w:bCs/>
+          <w:sz w:val="24"/>
+          <w:szCs w:val="24"/>
+          <w:lang w:val="es-MX"/>
+        </w:rPr>
+        <w:t>,</w:t>
+      </w:r>
+      <w:r>
+        <w:rPr>
+          <w:rFonts w:ascii="Arial" w:eastAsia="Arial" w:hAnsi="Arial" w:cs="Arial"/>
+          <w:bCs/>
+          <w:sz w:val="24"/>
+          <w:szCs w:val="24"/>
+          <w:lang w:val="es-MX"/>
+        </w:rPr>
+        <w:t xml:space="preserve"> ya que en general suelen salir con un porcentaje mucho más bajo,</w:t>
+      </w:r>
+      <w:r>
+        <w:rPr>
+          <w:rFonts w:ascii="Arial" w:eastAsia="Arial" w:hAnsi="Arial" w:cs="Arial"/>
+          <w:bCs/>
+          <w:sz w:val="24"/>
+          <w:szCs w:val="24"/>
+          <w:lang w:val="es-MX"/>
+        </w:rPr>
+        <w:t xml:space="preserve"> es por esto que debemos guardar la sana distancia para evitar la propagación de este virus ya que aunque a nosotros no nos afecte, a nuestros seres queridos de una edad adulta o que padezca de alguna enfermedad si podría afectarlos,</w:t>
+      </w:r>
+      <w:r>
+        <w:rPr>
+          <w:rFonts w:ascii="Arial" w:eastAsia="Arial" w:hAnsi="Arial" w:cs="Arial"/>
+          <w:bCs/>
+          <w:sz w:val="24"/>
+          <w:szCs w:val="24"/>
+          <w:lang w:val="es-MX"/>
+        </w:rPr>
+        <w:t xml:space="preserve"> y</w:t>
+      </w:r>
+      <w:r>
+        <w:rPr>
+          <w:rFonts w:ascii="Arial" w:eastAsia="Arial" w:hAnsi="Arial" w:cs="Arial"/>
+          <w:bCs/>
+          <w:sz w:val="24"/>
+          <w:szCs w:val="24"/>
+          <w:lang w:val="es-MX"/>
+        </w:rPr>
+        <w:t xml:space="preserve"> la mejor manera en lo que se desarrollan y se aprueban las vacunas, es quedarse en casa. </w:t>
       </w:r>
     </w:p>
     <w:p>
@@ -13302,7 +13518,97 @@
           <w:szCs w:val="24"/>
           <w:lang w:val="es-MX"/>
         </w:rPr>
-        <w:t>También podemos destacar el uso de las redes neuronales en el mundo de la inteligencia artificial para realizar predicciones con datos reales y aunque nos hubiera gustado que los porcentajes de riesgo de muerte fueran muy altos sabemos que  necesitamos de un red y modelo muy bien calibrado y entrenado para que las predicciones sean lo más acercadas a la realidad, para esto se requiere de mucho entrenamiento hemos de decir que con una horas de entrenamiento y con miles de registros no basta, pero con el número de neuronas adecuados y un numero de épocas alto se podrían tener mucho mejores resultados, el entrenamiento de una red neuronal con muchos datos puede llevar días para que este muy bien entrenada, pero una vez teniendo desarrollado el modelo adecuado se puede almacenar en disco y se le podrán hacer las pruebas que se requieran y esto lo supimos gracias a la persistencia de modelos que posee la librería Keras que nos permitió realizar las diversas pruebas al modelo y sacar nuestro análisis a los datos de una manera muy sencilla.</w:t>
+        <w:t>También podemos destacar el uso de las redes neuronales en el mundo de la inteligencia artificial para realizar predicciones con datos reales y aunque nos hubiera gustado que los porcentajes de riesgo de muerte</w:t>
+      </w:r>
+      <w:r>
+        <w:rPr>
+          <w:rFonts w:ascii="Arial" w:eastAsia="Arial" w:hAnsi="Arial" w:cs="Arial"/>
+          <w:bCs/>
+          <w:sz w:val="24"/>
+          <w:szCs w:val="24"/>
+          <w:lang w:val="es-MX"/>
+        </w:rPr>
+        <w:t xml:space="preserve"> fueran </w:t>
+      </w:r>
+      <w:r>
+        <w:rPr>
+          <w:rFonts w:ascii="Arial" w:eastAsia="Arial" w:hAnsi="Arial" w:cs="Arial"/>
+          <w:bCs/>
+          <w:sz w:val="24"/>
+          <w:szCs w:val="24"/>
+          <w:lang w:val="es-MX"/>
+        </w:rPr>
+        <w:t>un poco más reales y menos inexactos, para que esto suceda,</w:t>
+      </w:r>
+      <w:r>
+        <w:rPr>
+          <w:rFonts w:ascii="Arial" w:eastAsia="Arial" w:hAnsi="Arial" w:cs="Arial"/>
+          <w:bCs/>
+          <w:sz w:val="24"/>
+          <w:szCs w:val="24"/>
+          <w:lang w:val="es-MX"/>
+        </w:rPr>
+        <w:t xml:space="preserve"> sabemos que  necesitamos de un red y </w:t>
+      </w:r>
+      <w:r>
+        <w:rPr>
+          <w:rFonts w:ascii="Arial" w:eastAsia="Arial" w:hAnsi="Arial" w:cs="Arial"/>
+          <w:bCs/>
+          <w:sz w:val="24"/>
+          <w:szCs w:val="24"/>
+          <w:lang w:val="es-MX"/>
+        </w:rPr>
+        <w:t xml:space="preserve">un </w:t>
+      </w:r>
+      <w:r>
+        <w:rPr>
+          <w:rFonts w:ascii="Arial" w:eastAsia="Arial" w:hAnsi="Arial" w:cs="Arial"/>
+          <w:bCs/>
+          <w:sz w:val="24"/>
+          <w:szCs w:val="24"/>
+          <w:lang w:val="es-MX"/>
+        </w:rPr>
+        <w:t xml:space="preserve">modelo muy bien calibrado y entrenado para que las predicciones sean lo más acercadas a la realidad, para esto se requiere de mucho entrenamiento </w:t>
+      </w:r>
+      <w:r>
+        <w:rPr>
+          <w:rFonts w:ascii="Arial" w:eastAsia="Arial" w:hAnsi="Arial" w:cs="Arial"/>
+          <w:bCs/>
+          <w:sz w:val="24"/>
+          <w:szCs w:val="24"/>
+          <w:lang w:val="es-MX"/>
+        </w:rPr>
+        <w:t>, ya que pudimos notar</w:t>
+      </w:r>
+      <w:r>
+        <w:rPr>
+          <w:rFonts w:ascii="Arial" w:eastAsia="Arial" w:hAnsi="Arial" w:cs="Arial"/>
+          <w:bCs/>
+          <w:sz w:val="24"/>
+          <w:szCs w:val="24"/>
+          <w:lang w:val="es-MX"/>
+        </w:rPr>
+        <w:t xml:space="preserve"> que con una horas de entrenamiento y con miles de registros no basta, pero con</w:t>
+      </w:r>
+      <w:r>
+        <w:rPr>
+          <w:rFonts w:ascii="Arial" w:eastAsia="Arial" w:hAnsi="Arial" w:cs="Arial"/>
+          <w:bCs/>
+          <w:sz w:val="24"/>
+          <w:szCs w:val="24"/>
+          <w:lang w:val="es-MX"/>
+        </w:rPr>
+        <w:t xml:space="preserve"> un</w:t>
+      </w:r>
+      <w:r>
+        <w:rPr>
+          <w:rFonts w:ascii="Arial" w:eastAsia="Arial" w:hAnsi="Arial" w:cs="Arial"/>
+          <w:bCs/>
+          <w:sz w:val="24"/>
+          <w:szCs w:val="24"/>
+          <w:lang w:val="es-MX"/>
+        </w:rPr>
+        <w:t xml:space="preserve"> número de neuronas adecuados y un numero de épocas alto se podrían tener mucho mejores resultados, el entrenamiento de una red neuronal con muchos datos puede llevar días para que este muy bien entrenada, pero una vez teniendo desarrollado el modelo adecuado se puede almacenar en disco y se le podrán hacer las pruebas que se requieran y esto lo supimos gracias a la persistencia de modelos que posee la librería Keras que nos permitió realizar las diversas pruebas al modelo y sacar nuestro análisis a los datos de una manera muy sencilla.</w:t>
       </w:r>
     </w:p>
     <w:p>
@@ -13320,38 +13626,8 @@
           <w:lang w:val="es-MX"/>
         </w:rPr>
       </w:pPr>
-    </w:p>
-    <w:p>
-      <w:pPr>
-        <w:widowControl/>
-        <w:autoSpaceDE/>
-        <w:autoSpaceDN/>
-        <w:spacing w:after="160" w:line="259" w:lineRule="auto"/>
-        <w:rPr>
-          <w:rFonts w:ascii="Arial" w:eastAsia="Arial" w:hAnsi="Arial" w:cs="Arial"/>
-          <w:b/>
-          <w:sz w:val="24"/>
-          <w:szCs w:val="24"/>
-          <w:u w:val="thick"/>
-          <w:lang w:val="es-MX"/>
-        </w:rPr>
-      </w:pPr>
-    </w:p>
-    <w:p>
-      <w:pPr>
-        <w:widowControl/>
-        <w:autoSpaceDE/>
-        <w:autoSpaceDN/>
-        <w:spacing w:after="160" w:line="259" w:lineRule="auto"/>
-        <w:rPr>
-          <w:rFonts w:ascii="Arial" w:eastAsia="Arial" w:hAnsi="Arial" w:cs="Arial"/>
-          <w:b/>
-          <w:sz w:val="24"/>
-          <w:szCs w:val="24"/>
-          <w:u w:val="thick"/>
-          <w:lang w:val="es-MX"/>
-        </w:rPr>
-      </w:pPr>
+      <w:bookmarkStart w:id="0" w:name="_GoBack"/>
+      <w:bookmarkEnd w:id="0"/>
     </w:p>
     <w:p>
       <w:pPr>
@@ -15826,7 +16102,7 @@
 </file>
 
 <file path=customXml/itemProps1.xml><?xml version="1.0" encoding="utf-8"?>
-<ds:datastoreItem xmlns:ds="http://schemas.openxmlformats.org/officeDocument/2006/customXml" ds:itemID="{E28F13DE-38DD-48F0-96B4-4158BC56930A}">
+<ds:datastoreItem xmlns:ds="http://schemas.openxmlformats.org/officeDocument/2006/customXml" ds:itemID="{63A317FE-7CC8-4483-AE48-FC0CF917CD08}">
   <ds:schemaRefs>
     <ds:schemaRef ds:uri="http://schemas.openxmlformats.org/officeDocument/2006/bibliography"/>
   </ds:schemaRefs>

</xml_diff>